<commit_message>
updated ConfItems doc after formal review added review doc as well
</commit_message>
<xml_diff>
--- a/Documents/External/Configuration Items CommLib Android_JaiVis_20161122_02V01.docx
+++ b/Documents/External/Configuration Items CommLib Android_JaiVis_20161122_02V01.docx
@@ -171,7 +171,7 @@
         </w:numPr>
         <w:ind w:left="432" w:hanging="432"/>
       </w:pPr>
-      <w:bookmarkStart w:id="0" w:name="_Toc462313050"/>
+      <w:bookmarkStart w:id="0" w:name="_Toc470073965"/>
       <w:r>
         <w:t>Approval</w:t>
       </w:r>
@@ -342,7 +342,11 @@
               </w:rPr>
             </w:pPr>
             <w:r>
-              <w:t>Ernest Angl</w:t>
+              <w:t xml:space="preserve">Ernest </w:t>
+            </w:r>
+            <w:proofErr w:type="spellStart"/>
+            <w:r>
+              <w:t>Angl</w:t>
             </w:r>
             <w:r>
               <w:rPr>
@@ -351,8 +355,17 @@
               <w:t>è</w:t>
             </w:r>
             <w:r>
-              <w:t>s Isern</w:t>
-            </w:r>
+              <w:t>s</w:t>
+            </w:r>
+            <w:proofErr w:type="spellEnd"/>
+            <w:r>
+              <w:t xml:space="preserve"> </w:t>
+            </w:r>
+            <w:proofErr w:type="spellStart"/>
+            <w:r>
+              <w:t>Isern</w:t>
+            </w:r>
+            <w:proofErr w:type="spellEnd"/>
           </w:p>
         </w:tc>
         <w:tc>
@@ -461,7 +474,7 @@
           <w:numId w:val="0"/>
         </w:numPr>
       </w:pPr>
-      <w:bookmarkStart w:id="1" w:name="_Toc462313051"/>
+      <w:bookmarkStart w:id="1" w:name="_Toc470073966"/>
       <w:r>
         <w:t>Revision</w:t>
       </w:r>
@@ -707,6 +720,7 @@
               </w:rPr>
               <w:t xml:space="preserve">me </w:t>
             </w:r>
+            <w:proofErr w:type="spellStart"/>
             <w:r>
               <w:rPr>
                 <w:rFonts w:eastAsia="Calibri" w:cs="Arial"/>
@@ -719,6 +733,7 @@
               </w:rPr>
               <w:t>ser</w:t>
             </w:r>
+            <w:proofErr w:type="spellEnd"/>
           </w:p>
         </w:tc>
         <w:tc>
@@ -823,6 +838,12 @@
                 <w:rFonts w:eastAsia="Calibri" w:cs="Arial"/>
               </w:rPr>
             </w:pPr>
+            <w:r>
+              <w:rPr>
+                <w:rFonts w:eastAsia="Calibri" w:cs="Arial"/>
+              </w:rPr>
+              <w:t>1.0</w:t>
+            </w:r>
           </w:p>
         </w:tc>
         <w:tc>
@@ -840,6 +861,12 @@
                 <w:rFonts w:eastAsia="Calibri" w:cs="Arial"/>
               </w:rPr>
             </w:pPr>
+            <w:r>
+              <w:rPr>
+                <w:rFonts w:eastAsia="Calibri" w:cs="Arial"/>
+              </w:rPr>
+              <w:t>2016-Dec-21</w:t>
+            </w:r>
           </w:p>
         </w:tc>
         <w:tc>
@@ -857,6 +884,12 @@
                 <w:rFonts w:eastAsia="Calibri" w:cs="Arial"/>
               </w:rPr>
             </w:pPr>
+            <w:r>
+              <w:rPr>
+                <w:rFonts w:eastAsia="Calibri" w:cs="Arial"/>
+              </w:rPr>
+              <w:t>Bas Flaton</w:t>
+            </w:r>
           </w:p>
         </w:tc>
         <w:tc>
@@ -874,6 +907,12 @@
                 <w:rFonts w:eastAsia="Calibri" w:cs="Arial"/>
               </w:rPr>
             </w:pPr>
+            <w:r>
+              <w:rPr>
+                <w:rFonts w:eastAsia="Calibri" w:cs="Arial"/>
+              </w:rPr>
+              <w:t>Updated with improvements coming from formal review</w:t>
+            </w:r>
           </w:p>
         </w:tc>
         <w:tc>
@@ -891,6 +930,12 @@
                 <w:rFonts w:eastAsia="Calibri" w:cs="Arial"/>
               </w:rPr>
             </w:pPr>
+            <w:r>
+              <w:rPr>
+                <w:rFonts w:eastAsia="Calibri" w:cs="Arial"/>
+              </w:rPr>
+              <w:t>Formal review</w:t>
+            </w:r>
           </w:p>
         </w:tc>
       </w:tr>
@@ -905,7 +950,7 @@
         </w:numPr>
       </w:pPr>
       <w:bookmarkStart w:id="2" w:name="_Toc423348423"/>
-      <w:bookmarkStart w:id="3" w:name="_Toc462313052"/>
+      <w:bookmarkStart w:id="3" w:name="_Toc470073967"/>
       <w:r>
         <w:t>Open I</w:t>
       </w:r>
@@ -1128,8 +1173,8 @@
               <w:rFonts w:asciiTheme="minorHAnsi" w:eastAsiaTheme="minorEastAsia" w:hAnsiTheme="minorHAnsi" w:cstheme="minorBidi"/>
               <w:b w:val="0"/>
               <w:noProof/>
-              <w:sz w:val="22"/>
-              <w:szCs w:val="22"/>
+              <w:sz w:val="24"/>
+              <w:szCs w:val="24"/>
             </w:rPr>
           </w:pPr>
           <w:r>
@@ -1141,7 +1186,7 @@
           <w:r>
             <w:fldChar w:fldCharType="separate"/>
           </w:r>
-          <w:hyperlink w:anchor="_Toc462313050" w:history="1">
+          <w:hyperlink w:anchor="_Toc470073965" w:history="1">
             <w:r>
               <w:rPr>
                 <w:rStyle w:val="Hyperlink"/>
@@ -1168,7 +1213,7 @@
                 <w:noProof/>
                 <w:webHidden/>
               </w:rPr>
-              <w:instrText xml:space="preserve"> PAGEREF _Toc462313050 \h </w:instrText>
+              <w:instrText xml:space="preserve"> PAGEREF _Toc470073965 \h </w:instrText>
             </w:r>
             <w:r>
               <w:rPr>
@@ -1206,11 +1251,11 @@
               <w:rFonts w:asciiTheme="minorHAnsi" w:eastAsiaTheme="minorEastAsia" w:hAnsiTheme="minorHAnsi" w:cstheme="minorBidi"/>
               <w:b w:val="0"/>
               <w:noProof/>
-              <w:sz w:val="22"/>
-              <w:szCs w:val="22"/>
+              <w:sz w:val="24"/>
+              <w:szCs w:val="24"/>
             </w:rPr>
           </w:pPr>
-          <w:hyperlink w:anchor="_Toc462313051" w:history="1">
+          <w:hyperlink w:anchor="_Toc470073966" w:history="1">
             <w:r>
               <w:rPr>
                 <w:rStyle w:val="Hyperlink"/>
@@ -1237,7 +1282,7 @@
                 <w:noProof/>
                 <w:webHidden/>
               </w:rPr>
-              <w:instrText xml:space="preserve"> PAGEREF _Toc462313051 \h </w:instrText>
+              <w:instrText xml:space="preserve"> PAGEREF _Toc470073966 \h </w:instrText>
             </w:r>
             <w:r>
               <w:rPr>
@@ -1275,11 +1320,11 @@
               <w:rFonts w:asciiTheme="minorHAnsi" w:eastAsiaTheme="minorEastAsia" w:hAnsiTheme="minorHAnsi" w:cstheme="minorBidi"/>
               <w:b w:val="0"/>
               <w:noProof/>
-              <w:sz w:val="22"/>
-              <w:szCs w:val="22"/>
+              <w:sz w:val="24"/>
+              <w:szCs w:val="24"/>
             </w:rPr>
           </w:pPr>
-          <w:hyperlink w:anchor="_Toc462313052" w:history="1">
+          <w:hyperlink w:anchor="_Toc470073967" w:history="1">
             <w:r>
               <w:rPr>
                 <w:rStyle w:val="Hyperlink"/>
@@ -1306,7 +1351,7 @@
                 <w:noProof/>
                 <w:webHidden/>
               </w:rPr>
-              <w:instrText xml:space="preserve"> PAGEREF _Toc462313052 \h </w:instrText>
+              <w:instrText xml:space="preserve"> PAGEREF _Toc470073967 \h </w:instrText>
             </w:r>
             <w:r>
               <w:rPr>
@@ -1344,11 +1389,11 @@
               <w:rFonts w:asciiTheme="minorHAnsi" w:eastAsiaTheme="minorEastAsia" w:hAnsiTheme="minorHAnsi" w:cstheme="minorBidi"/>
               <w:b w:val="0"/>
               <w:noProof/>
-              <w:sz w:val="22"/>
-              <w:szCs w:val="22"/>
+              <w:sz w:val="24"/>
+              <w:szCs w:val="24"/>
             </w:rPr>
           </w:pPr>
-          <w:hyperlink w:anchor="_Toc462313053" w:history="1">
+          <w:hyperlink w:anchor="_Toc470073968" w:history="1">
             <w:r>
               <w:rPr>
                 <w:rStyle w:val="Hyperlink"/>
@@ -1361,8 +1406,8 @@
                 <w:rFonts w:asciiTheme="minorHAnsi" w:eastAsiaTheme="minorEastAsia" w:hAnsiTheme="minorHAnsi" w:cstheme="minorBidi"/>
                 <w:b w:val="0"/>
                 <w:noProof/>
-                <w:sz w:val="22"/>
-                <w:szCs w:val="22"/>
+                <w:sz w:val="24"/>
+                <w:szCs w:val="24"/>
               </w:rPr>
               <w:tab/>
             </w:r>
@@ -1392,7 +1437,7 @@
                 <w:noProof/>
                 <w:webHidden/>
               </w:rPr>
-              <w:instrText xml:space="preserve"> PAGEREF _Toc462313053 \h </w:instrText>
+              <w:instrText xml:space="preserve"> PAGEREF _Toc470073968 \h </w:instrText>
             </w:r>
             <w:r>
               <w:rPr>
@@ -1427,17 +1472,17 @@
           <w:pPr>
             <w:pStyle w:val="TOC2"/>
             <w:tabs>
-              <w:tab w:val="left" w:pos="880"/>
+              <w:tab w:val="left" w:pos="720"/>
               <w:tab w:val="right" w:leader="dot" w:pos="9631"/>
             </w:tabs>
             <w:rPr>
               <w:rFonts w:asciiTheme="minorHAnsi" w:eastAsiaTheme="minorEastAsia" w:hAnsiTheme="minorHAnsi" w:cstheme="minorBidi"/>
               <w:noProof/>
-              <w:sz w:val="22"/>
-              <w:szCs w:val="22"/>
+              <w:sz w:val="24"/>
+              <w:szCs w:val="24"/>
             </w:rPr>
           </w:pPr>
-          <w:hyperlink w:anchor="_Toc462313054" w:history="1">
+          <w:hyperlink w:anchor="_Toc470073969" w:history="1">
             <w:r>
               <w:rPr>
                 <w:rStyle w:val="Hyperlink"/>
@@ -1449,8 +1494,8 @@
               <w:rPr>
                 <w:rFonts w:asciiTheme="minorHAnsi" w:eastAsiaTheme="minorEastAsia" w:hAnsiTheme="minorHAnsi" w:cstheme="minorBidi"/>
                 <w:noProof/>
-                <w:sz w:val="22"/>
-                <w:szCs w:val="22"/>
+                <w:sz w:val="24"/>
+                <w:szCs w:val="24"/>
               </w:rPr>
               <w:tab/>
             </w:r>
@@ -1480,7 +1525,7 @@
                 <w:noProof/>
                 <w:webHidden/>
               </w:rPr>
-              <w:instrText xml:space="preserve"> PAGEREF _Toc462313054 \h </w:instrText>
+              <w:instrText xml:space="preserve"> PAGEREF _Toc470073969 \h </w:instrText>
             </w:r>
             <w:r>
               <w:rPr>
@@ -1515,17 +1560,17 @@
           <w:pPr>
             <w:pStyle w:val="TOC2"/>
             <w:tabs>
-              <w:tab w:val="left" w:pos="880"/>
+              <w:tab w:val="left" w:pos="720"/>
               <w:tab w:val="right" w:leader="dot" w:pos="9631"/>
             </w:tabs>
             <w:rPr>
               <w:rFonts w:asciiTheme="minorHAnsi" w:eastAsiaTheme="minorEastAsia" w:hAnsiTheme="minorHAnsi" w:cstheme="minorBidi"/>
               <w:noProof/>
-              <w:sz w:val="22"/>
-              <w:szCs w:val="22"/>
+              <w:sz w:val="24"/>
+              <w:szCs w:val="24"/>
             </w:rPr>
           </w:pPr>
-          <w:hyperlink w:anchor="_Toc462313055" w:history="1">
+          <w:hyperlink w:anchor="_Toc470073970" w:history="1">
             <w:r>
               <w:rPr>
                 <w:rStyle w:val="Hyperlink"/>
@@ -1537,8 +1582,8 @@
               <w:rPr>
                 <w:rFonts w:asciiTheme="minorHAnsi" w:eastAsiaTheme="minorEastAsia" w:hAnsiTheme="minorHAnsi" w:cstheme="minorBidi"/>
                 <w:noProof/>
-                <w:sz w:val="22"/>
-                <w:szCs w:val="22"/>
+                <w:sz w:val="24"/>
+                <w:szCs w:val="24"/>
               </w:rPr>
               <w:tab/>
             </w:r>
@@ -1568,7 +1613,7 @@
                 <w:noProof/>
                 <w:webHidden/>
               </w:rPr>
-              <w:instrText xml:space="preserve"> PAGEREF _Toc462313055 \h </w:instrText>
+              <w:instrText xml:space="preserve"> PAGEREF _Toc470073970 \h </w:instrText>
             </w:r>
             <w:r>
               <w:rPr>
@@ -1603,17 +1648,17 @@
           <w:pPr>
             <w:pStyle w:val="TOC2"/>
             <w:tabs>
-              <w:tab w:val="left" w:pos="880"/>
+              <w:tab w:val="left" w:pos="720"/>
               <w:tab w:val="right" w:leader="dot" w:pos="9631"/>
             </w:tabs>
             <w:rPr>
               <w:rFonts w:asciiTheme="minorHAnsi" w:eastAsiaTheme="minorEastAsia" w:hAnsiTheme="minorHAnsi" w:cstheme="minorBidi"/>
               <w:noProof/>
-              <w:sz w:val="22"/>
-              <w:szCs w:val="22"/>
+              <w:sz w:val="24"/>
+              <w:szCs w:val="24"/>
             </w:rPr>
           </w:pPr>
-          <w:hyperlink w:anchor="_Toc462313056" w:history="1">
+          <w:hyperlink w:anchor="_Toc470073971" w:history="1">
             <w:r>
               <w:rPr>
                 <w:rStyle w:val="Hyperlink"/>
@@ -1625,8 +1670,8 @@
               <w:rPr>
                 <w:rFonts w:asciiTheme="minorHAnsi" w:eastAsiaTheme="minorEastAsia" w:hAnsiTheme="minorHAnsi" w:cstheme="minorBidi"/>
                 <w:noProof/>
-                <w:sz w:val="22"/>
-                <w:szCs w:val="22"/>
+                <w:sz w:val="24"/>
+                <w:szCs w:val="24"/>
               </w:rPr>
               <w:tab/>
             </w:r>
@@ -1656,7 +1701,7 @@
                 <w:noProof/>
                 <w:webHidden/>
               </w:rPr>
-              <w:instrText xml:space="preserve"> PAGEREF _Toc462313056 \h </w:instrText>
+              <w:instrText xml:space="preserve"> PAGEREF _Toc470073971 \h </w:instrText>
             </w:r>
             <w:r>
               <w:rPr>
@@ -1691,17 +1736,17 @@
           <w:pPr>
             <w:pStyle w:val="TOC2"/>
             <w:tabs>
-              <w:tab w:val="left" w:pos="880"/>
+              <w:tab w:val="left" w:pos="720"/>
               <w:tab w:val="right" w:leader="dot" w:pos="9631"/>
             </w:tabs>
             <w:rPr>
               <w:rFonts w:asciiTheme="minorHAnsi" w:eastAsiaTheme="minorEastAsia" w:hAnsiTheme="minorHAnsi" w:cstheme="minorBidi"/>
               <w:noProof/>
-              <w:sz w:val="22"/>
-              <w:szCs w:val="22"/>
+              <w:sz w:val="24"/>
+              <w:szCs w:val="24"/>
             </w:rPr>
           </w:pPr>
-          <w:hyperlink w:anchor="_Toc462313057" w:history="1">
+          <w:hyperlink w:anchor="_Toc470073972" w:history="1">
             <w:r>
               <w:rPr>
                 <w:rStyle w:val="Hyperlink"/>
@@ -1713,8 +1758,8 @@
               <w:rPr>
                 <w:rFonts w:asciiTheme="minorHAnsi" w:eastAsiaTheme="minorEastAsia" w:hAnsiTheme="minorHAnsi" w:cstheme="minorBidi"/>
                 <w:noProof/>
-                <w:sz w:val="22"/>
-                <w:szCs w:val="22"/>
+                <w:sz w:val="24"/>
+                <w:szCs w:val="24"/>
               </w:rPr>
               <w:tab/>
             </w:r>
@@ -1744,7 +1789,7 @@
                 <w:noProof/>
                 <w:webHidden/>
               </w:rPr>
-              <w:instrText xml:space="preserve"> PAGEREF _Toc462313057 \h </w:instrText>
+              <w:instrText xml:space="preserve"> PAGEREF _Toc470073972 \h </w:instrText>
             </w:r>
             <w:r>
               <w:rPr>
@@ -1782,11 +1827,11 @@
               <w:rFonts w:asciiTheme="minorHAnsi" w:eastAsiaTheme="minorEastAsia" w:hAnsiTheme="minorHAnsi" w:cstheme="minorBidi"/>
               <w:b w:val="0"/>
               <w:noProof/>
-              <w:sz w:val="22"/>
-              <w:szCs w:val="22"/>
+              <w:sz w:val="24"/>
+              <w:szCs w:val="24"/>
             </w:rPr>
           </w:pPr>
-          <w:hyperlink w:anchor="_Toc462313058" w:history="1">
+          <w:hyperlink w:anchor="_Toc470073973" w:history="1">
             <w:r>
               <w:rPr>
                 <w:rStyle w:val="Hyperlink"/>
@@ -1800,8 +1845,8 @@
                 <w:rFonts w:asciiTheme="minorHAnsi" w:eastAsiaTheme="minorEastAsia" w:hAnsiTheme="minorHAnsi" w:cstheme="minorBidi"/>
                 <w:b w:val="0"/>
                 <w:noProof/>
-                <w:sz w:val="22"/>
-                <w:szCs w:val="22"/>
+                <w:sz w:val="24"/>
+                <w:szCs w:val="24"/>
               </w:rPr>
               <w:tab/>
             </w:r>
@@ -1831,7 +1876,7 @@
                 <w:noProof/>
                 <w:webHidden/>
               </w:rPr>
-              <w:instrText xml:space="preserve"> PAGEREF _Toc462313058 \h </w:instrText>
+              <w:instrText xml:space="preserve"> PAGEREF _Toc470073973 \h </w:instrText>
             </w:r>
             <w:r>
               <w:rPr>
@@ -1866,17 +1911,17 @@
           <w:pPr>
             <w:pStyle w:val="TOC2"/>
             <w:tabs>
-              <w:tab w:val="left" w:pos="880"/>
+              <w:tab w:val="left" w:pos="720"/>
               <w:tab w:val="right" w:leader="dot" w:pos="9631"/>
             </w:tabs>
             <w:rPr>
               <w:rFonts w:asciiTheme="minorHAnsi" w:eastAsiaTheme="minorEastAsia" w:hAnsiTheme="minorHAnsi" w:cstheme="minorBidi"/>
               <w:noProof/>
-              <w:sz w:val="22"/>
-              <w:szCs w:val="22"/>
+              <w:sz w:val="24"/>
+              <w:szCs w:val="24"/>
             </w:rPr>
           </w:pPr>
-          <w:hyperlink w:anchor="_Toc462313059" w:history="1">
+          <w:hyperlink w:anchor="_Toc470073974" w:history="1">
             <w:r>
               <w:rPr>
                 <w:rStyle w:val="Hyperlink"/>
@@ -1888,8 +1933,8 @@
               <w:rPr>
                 <w:rFonts w:asciiTheme="minorHAnsi" w:eastAsiaTheme="minorEastAsia" w:hAnsiTheme="minorHAnsi" w:cstheme="minorBidi"/>
                 <w:noProof/>
-                <w:sz w:val="22"/>
-                <w:szCs w:val="22"/>
+                <w:sz w:val="24"/>
+                <w:szCs w:val="24"/>
               </w:rPr>
               <w:tab/>
             </w:r>
@@ -1919,7 +1964,7 @@
                 <w:noProof/>
                 <w:webHidden/>
               </w:rPr>
-              <w:instrText xml:space="preserve"> PAGEREF _Toc462313059 \h </w:instrText>
+              <w:instrText xml:space="preserve"> PAGEREF _Toc470073974 \h </w:instrText>
             </w:r>
             <w:r>
               <w:rPr>
@@ -1954,17 +1999,17 @@
           <w:pPr>
             <w:pStyle w:val="TOC2"/>
             <w:tabs>
-              <w:tab w:val="left" w:pos="880"/>
+              <w:tab w:val="left" w:pos="720"/>
               <w:tab w:val="right" w:leader="dot" w:pos="9631"/>
             </w:tabs>
             <w:rPr>
               <w:rFonts w:asciiTheme="minorHAnsi" w:eastAsiaTheme="minorEastAsia" w:hAnsiTheme="minorHAnsi" w:cstheme="minorBidi"/>
               <w:noProof/>
-              <w:sz w:val="22"/>
-              <w:szCs w:val="22"/>
+              <w:sz w:val="24"/>
+              <w:szCs w:val="24"/>
             </w:rPr>
           </w:pPr>
-          <w:hyperlink w:anchor="_Toc462313060" w:history="1">
+          <w:hyperlink w:anchor="_Toc470073975" w:history="1">
             <w:r>
               <w:rPr>
                 <w:rStyle w:val="Hyperlink"/>
@@ -1976,8 +2021,8 @@
               <w:rPr>
                 <w:rFonts w:asciiTheme="minorHAnsi" w:eastAsiaTheme="minorEastAsia" w:hAnsiTheme="minorHAnsi" w:cstheme="minorBidi"/>
                 <w:noProof/>
-                <w:sz w:val="22"/>
-                <w:szCs w:val="22"/>
+                <w:sz w:val="24"/>
+                <w:szCs w:val="24"/>
               </w:rPr>
               <w:tab/>
             </w:r>
@@ -2007,7 +2052,7 @@
                 <w:noProof/>
                 <w:webHidden/>
               </w:rPr>
-              <w:instrText xml:space="preserve"> PAGEREF _Toc462313060 \h </w:instrText>
+              <w:instrText xml:space="preserve"> PAGEREF _Toc470073975 \h </w:instrText>
             </w:r>
             <w:r>
               <w:rPr>
@@ -2062,6 +2107,8 @@
       <w:r>
         <w:br w:type="page"/>
       </w:r>
+      <w:bookmarkStart w:id="4" w:name="_GoBack"/>
+      <w:bookmarkEnd w:id="4"/>
     </w:p>
     <w:p/>
     <w:p>
@@ -2072,11 +2119,11 @@
           <w:numId w:val="9"/>
         </w:numPr>
       </w:pPr>
-      <w:bookmarkStart w:id="4" w:name="_Toc462313053"/>
+      <w:bookmarkStart w:id="5" w:name="_Toc470073968"/>
       <w:r>
         <w:t>Introduction</w:t>
       </w:r>
-      <w:bookmarkEnd w:id="4"/>
+      <w:bookmarkEnd w:id="5"/>
       <w:r>
         <w:t xml:space="preserve"> </w:t>
       </w:r>
@@ -2086,11 +2133,11 @@
         <w:pStyle w:val="Heading2"/>
         <w:jc w:val="both"/>
       </w:pPr>
-      <w:bookmarkStart w:id="5" w:name="_Toc462313054"/>
+      <w:bookmarkStart w:id="6" w:name="_Toc470073969"/>
       <w:r>
         <w:t>Purpose</w:t>
       </w:r>
-      <w:bookmarkEnd w:id="5"/>
+      <w:bookmarkEnd w:id="6"/>
     </w:p>
     <w:p>
       <w:pPr>
@@ -2108,9 +2155,11 @@
       <w:r>
         <w:t xml:space="preserve">give an overview of the configuration items of </w:t>
       </w:r>
+      <w:proofErr w:type="spellStart"/>
       <w:r>
         <w:t>CommLib</w:t>
       </w:r>
+      <w:proofErr w:type="spellEnd"/>
       <w:r>
         <w:t xml:space="preserve"> Android</w:t>
       </w:r>
@@ -2132,11 +2181,11 @@
         <w:pStyle w:val="Heading2"/>
         <w:jc w:val="both"/>
       </w:pPr>
-      <w:bookmarkStart w:id="6" w:name="_Toc462313055"/>
+      <w:bookmarkStart w:id="7" w:name="_Toc470073970"/>
       <w:r>
         <w:t>Scope</w:t>
       </w:r>
-      <w:bookmarkEnd w:id="6"/>
+      <w:bookmarkEnd w:id="7"/>
     </w:p>
     <w:p>
       <w:pPr>
@@ -2174,11 +2223,16 @@
         </w:rPr>
         <w:t xml:space="preserve"> </w:t>
       </w:r>
+      <w:proofErr w:type="spellStart"/>
       <w:r>
         <w:t>Comm</w:t>
       </w:r>
       <w:r>
-        <w:t>Lib Android</w:t>
+        <w:t>Lib</w:t>
+      </w:r>
+      <w:proofErr w:type="spellEnd"/>
+      <w:r>
+        <w:t xml:space="preserve"> Android</w:t>
       </w:r>
       <w:r>
         <w:rPr>
@@ -2220,11 +2274,11 @@
         <w:pStyle w:val="Heading2"/>
         <w:jc w:val="both"/>
       </w:pPr>
-      <w:bookmarkStart w:id="7" w:name="_Toc462313056"/>
+      <w:bookmarkStart w:id="8" w:name="_Toc470073971"/>
       <w:r>
         <w:t>References</w:t>
       </w:r>
-      <w:bookmarkEnd w:id="7"/>
+      <w:bookmarkEnd w:id="8"/>
     </w:p>
     <w:p>
       <w:pPr>
@@ -2455,24 +2509,24 @@
       <w:pPr>
         <w:pStyle w:val="Heading2"/>
       </w:pPr>
-      <w:bookmarkStart w:id="8" w:name="_Toc392688049"/>
-      <w:bookmarkStart w:id="9" w:name="_Toc417379734"/>
-      <w:bookmarkStart w:id="10" w:name="_Toc462313057"/>
+      <w:bookmarkStart w:id="9" w:name="_Toc392688049"/>
+      <w:bookmarkStart w:id="10" w:name="_Toc417379734"/>
+      <w:bookmarkStart w:id="11" w:name="_Toc470073972"/>
       <w:r>
         <w:t>Terminology</w:t>
       </w:r>
       <w:r>
         <w:t xml:space="preserve"> </w:t>
       </w:r>
-      <w:bookmarkEnd w:id="8"/>
       <w:bookmarkEnd w:id="9"/>
+      <w:bookmarkEnd w:id="10"/>
       <w:r>
         <w:t xml:space="preserve">&amp; </w:t>
       </w:r>
       <w:r>
         <w:t>Abbreviations</w:t>
       </w:r>
-      <w:bookmarkEnd w:id="10"/>
+      <w:bookmarkEnd w:id="11"/>
     </w:p>
     <w:p>
       <w:pPr>
@@ -2615,23 +2669,23 @@
           <w:i/>
         </w:rPr>
       </w:pPr>
-      <w:bookmarkStart w:id="11" w:name="_Toc442260271"/>
-      <w:bookmarkStart w:id="12" w:name="_Toc462313058"/>
+      <w:bookmarkStart w:id="12" w:name="_Toc442260271"/>
+      <w:bookmarkStart w:id="13" w:name="_Toc470073973"/>
       <w:r>
         <w:t>Configuration Status Accounting</w:t>
       </w:r>
-      <w:bookmarkEnd w:id="11"/>
       <w:bookmarkEnd w:id="12"/>
+      <w:bookmarkEnd w:id="13"/>
     </w:p>
     <w:p>
       <w:pPr>
         <w:pStyle w:val="Heading2"/>
       </w:pPr>
-      <w:bookmarkStart w:id="13" w:name="_Toc462313059"/>
+      <w:bookmarkStart w:id="14" w:name="_Toc470073974"/>
       <w:r>
         <w:t>Versions</w:t>
       </w:r>
-      <w:bookmarkEnd w:id="13"/>
+      <w:bookmarkEnd w:id="14"/>
     </w:p>
     <w:p>
       <w:pPr>
@@ -2649,8 +2703,13 @@
       <w:r>
         <w:t xml:space="preserve">the released version of </w:t>
       </w:r>
+      <w:proofErr w:type="spellStart"/>
       <w:r>
-        <w:t>CommLib Android</w:t>
+        <w:t>CommLib</w:t>
+      </w:r>
+      <w:proofErr w:type="spellEnd"/>
+      <w:r>
+        <w:t xml:space="preserve"> Android</w:t>
       </w:r>
       <w:r>
         <w:t xml:space="preserve"> including the versions of its </w:t>
@@ -2784,11 +2843,16 @@
             <w:pPr>
               <w:pStyle w:val="Text"/>
             </w:pPr>
+            <w:proofErr w:type="spellStart"/>
             <w:r>
               <w:t>Comm</w:t>
             </w:r>
             <w:r>
-              <w:t>Lib Android</w:t>
+              <w:t>Lib</w:t>
+            </w:r>
+            <w:proofErr w:type="spellEnd"/>
+            <w:r>
+              <w:t xml:space="preserve"> Android</w:t>
             </w:r>
           </w:p>
         </w:tc>
@@ -3033,7 +3097,7 @@
           <w:i/>
           <w:color w:val="000000" w:themeColor="text1"/>
         </w:rPr>
-        <w:t>No additional software configurations are delivered.</w:t>
+        <w:t>No additional software configurations are delivered, however dependencies on external libraries are implied by using the released library. The exact versions of those external libraries can be found by consulting the following file and looking for ‘compile’ dependencies:</w:t>
       </w:r>
     </w:p>
     <w:p>
@@ -3044,56 +3108,53 @@
           <w:color w:val="000000" w:themeColor="text1"/>
         </w:rPr>
       </w:pPr>
+      <w:hyperlink r:id="rId12" w:history="1">
+        <w:r>
+          <w:rPr>
+            <w:rStyle w:val="Hyperlink"/>
+            <w:i/>
+          </w:rPr>
+          <w:t>https://bitbucket.atlas.philips.com/projects/COM/repos/dicomm-android/browse/Sou</w:t>
+        </w:r>
+        <w:r>
+          <w:rPr>
+            <w:rStyle w:val="Hyperlink"/>
+            <w:i/>
+          </w:rPr>
+          <w:t>r</w:t>
+        </w:r>
+        <w:r>
+          <w:rPr>
+            <w:rStyle w:val="Hyperlink"/>
+            <w:i/>
+          </w:rPr>
+          <w:t>ce/DICommClient/dicommClientLib/build.gradle?at=refs%2Ftags%2F2.0.0</w:t>
+        </w:r>
+      </w:hyperlink>
+    </w:p>
+    <w:p>
+      <w:pPr>
+        <w:spacing w:after="0"/>
+        <w:rPr>
+          <w:i/>
+          <w:color w:val="000000" w:themeColor="text1"/>
+        </w:rPr>
+      </w:pPr>
+    </w:p>
+    <w:p>
+      <w:pPr>
+        <w:spacing w:after="0"/>
+        <w:rPr>
+          <w:i/>
+          <w:color w:val="000000" w:themeColor="text1"/>
+        </w:rPr>
+      </w:pPr>
       <w:r>
         <w:rPr>
           <w:i/>
           <w:color w:val="000000" w:themeColor="text1"/>
         </w:rPr>
-        <w:t>Rationale; We specify the required dependencies to use our software system and require the customer to use a dependency management tool (gradle) to take in the required dependencies</w:t>
-      </w:r>
-      <w:r>
-        <w:rPr>
-          <w:i/>
-          <w:color w:val="000000" w:themeColor="text1"/>
-        </w:rPr>
-        <w:t xml:space="preserve"> from </w:t>
-      </w:r>
-      <w:r>
-        <w:rPr>
-          <w:i/>
-          <w:color w:val="000000" w:themeColor="text1"/>
-        </w:rPr>
-        <w:t>our artifact storage (A</w:t>
-      </w:r>
-      <w:bookmarkStart w:id="14" w:name="_GoBack"/>
-      <w:bookmarkEnd w:id="14"/>
-      <w:r>
-        <w:rPr>
-          <w:i/>
-          <w:color w:val="000000" w:themeColor="text1"/>
-        </w:rPr>
-        <w:t>rtifactory</w:t>
-      </w:r>
-      <w:r>
-        <w:rPr>
-          <w:i/>
-          <w:color w:val="000000" w:themeColor="text1"/>
-        </w:rPr>
-        <w:t>)</w:t>
-      </w:r>
-      <w:r>
-        <w:rPr>
-          <w:i/>
-          <w:color w:val="000000" w:themeColor="text1"/>
-        </w:rPr>
-        <w:t>.</w:t>
-      </w:r>
-      <w:r>
-        <w:rPr>
-          <w:i/>
-          <w:color w:val="000000" w:themeColor="text1"/>
-        </w:rPr>
-        <w:t xml:space="preserve"> All dependencies have been approved by Philips IP&amp;S.</w:t>
+        <w:t>All dependencies have been approved by Philips IP&amp;S.</w:t>
       </w:r>
     </w:p>
     <w:p>
@@ -3113,7 +3174,7 @@
       <w:pPr>
         <w:pStyle w:val="Heading2"/>
       </w:pPr>
-      <w:bookmarkStart w:id="15" w:name="_Toc462313060"/>
+      <w:bookmarkStart w:id="15" w:name="_Toc470073975"/>
       <w:r>
         <w:lastRenderedPageBreak/>
         <w:t>Changes</w:t>
@@ -3150,9 +3211,9 @@
       </w:r>
     </w:p>
     <w:sectPr>
-      <w:headerReference w:type="even" r:id="rId12"/>
-      <w:headerReference w:type="default" r:id="rId13"/>
-      <w:footerReference w:type="default" r:id="rId14"/>
+      <w:headerReference w:type="even" r:id="rId13"/>
+      <w:headerReference w:type="default" r:id="rId14"/>
+      <w:footerReference w:type="default" r:id="rId15"/>
       <w:pgSz w:w="11909" w:h="16834" w:code="9"/>
       <w:pgMar w:top="1985" w:right="1134" w:bottom="851" w:left="1134" w:header="561" w:footer="227" w:gutter="0"/>
       <w:cols w:space="720"/>
@@ -3314,9 +3375,11 @@
             <w:pStyle w:val="Footer"/>
             <w:jc w:val="right"/>
           </w:pPr>
+          <w:proofErr w:type="spellStart"/>
           <w:r>
             <w:t>Modif.date</w:t>
           </w:r>
+          <w:proofErr w:type="spellEnd"/>
           <w:r>
             <w:t>:</w:t>
           </w:r>
@@ -3354,11 +3417,16 @@
           <w:r>
             <w:br/>
           </w:r>
+          <w:proofErr w:type="spellStart"/>
           <w:r>
             <w:t>Comm</w:t>
           </w:r>
           <w:r>
-            <w:t>Lib Android</w:t>
+            <w:t>Lib</w:t>
+          </w:r>
+          <w:proofErr w:type="spellEnd"/>
+          <w:r>
+            <w:t xml:space="preserve"> Android</w:t>
           </w:r>
         </w:p>
       </w:tc>
@@ -3387,8 +3455,13 @@
             <w:pStyle w:val="Footer"/>
           </w:pPr>
           <w:r>
-            <w:t>Jaime Visser</w:t>
+            <w:t xml:space="preserve">Jaime </w:t>
           </w:r>
+          <w:proofErr w:type="spellStart"/>
+          <w:r>
+            <w:t>Visser</w:t>
+          </w:r>
+          <w:proofErr w:type="spellEnd"/>
         </w:p>
       </w:tc>
     </w:tr>
@@ -3421,7 +3494,7 @@
             <w:pStyle w:val="Footer"/>
           </w:pPr>
           <w:r>
-            <w:t>0.1</w:t>
+            <w:t>1.0</w:t>
           </w:r>
         </w:p>
       </w:tc>
@@ -3463,7 +3536,11 @@
             <w:pStyle w:val="Footer"/>
           </w:pPr>
           <w:r>
-            <w:t>Ernest A</w:t>
+            <w:t xml:space="preserve">Ernest </w:t>
+          </w:r>
+          <w:proofErr w:type="spellStart"/>
+          <w:r>
+            <w:t>A</w:t>
           </w:r>
           <w:r>
             <w:t>ngl</w:t>
@@ -3475,11 +3552,17 @@
             <w:t>è</w:t>
           </w:r>
           <w:r>
-            <w:t xml:space="preserve">s </w:t>
+            <w:t>s</w:t>
           </w:r>
+          <w:proofErr w:type="spellEnd"/>
+          <w:r>
+            <w:t xml:space="preserve"> </w:t>
+          </w:r>
+          <w:proofErr w:type="spellStart"/>
           <w:r>
             <w:t>Isern</w:t>
           </w:r>
+          <w:proofErr w:type="spellEnd"/>
         </w:p>
       </w:tc>
     </w:tr>
@@ -3512,7 +3595,7 @@
             <w:pStyle w:val="Footer"/>
           </w:pPr>
           <w:r>
-            <w:t>draft</w:t>
+            <w:t>approved</w:t>
           </w:r>
         </w:p>
       </w:tc>
@@ -3561,15 +3644,9 @@
             <w:sdtEndPr/>
             <w:sdtContent>
               <w:r>
-                <w:rPr>
-                  <w:lang w:val="en-GB"/>
-                </w:rPr>
                 <w:t>1.0</w:t>
               </w:r>
               <w:r>
-                <w:rPr>
-                  <w:lang w:val="en-GB"/>
-                </w:rPr>
                 <w:br/>
                 <w:t>Approved</w:t>
               </w:r>
@@ -3614,7 +3691,7 @@
             <w:rPr>
               <w:noProof/>
             </w:rPr>
-            <w:t>5</w:t>
+            <w:t>3</w:t>
           </w:r>
           <w:r>
             <w:fldChar w:fldCharType="end"/>
@@ -3622,27 +3699,14 @@
           <w:r>
             <w:t xml:space="preserve"> of </w:t>
           </w:r>
-          <w:r>
-            <w:fldChar w:fldCharType="begin"/>
-          </w:r>
-          <w:r>
-            <w:instrText xml:space="preserve"> NUMPAGES  \* Arabic  \* MERGEFORMAT </w:instrText>
-          </w:r>
-          <w:r>
-            <w:fldChar w:fldCharType="separate"/>
-          </w:r>
-          <w:r>
-            <w:rPr>
-              <w:noProof/>
-            </w:rPr>
-            <w:t>6</w:t>
-          </w:r>
-          <w:r>
-            <w:rPr>
-              <w:noProof/>
-            </w:rPr>
-            <w:fldChar w:fldCharType="end"/>
-          </w:r>
+          <w:fldSimple w:instr=" NUMPAGES  \* Arabic  \* MERGEFORMAT ">
+            <w:r>
+              <w:rPr>
+                <w:noProof/>
+              </w:rPr>
+              <w:t>6</w:t>
+            </w:r>
+          </w:fldSimple>
         </w:p>
       </w:tc>
     </w:tr>
@@ -3761,7 +3825,6 @@
             <w:rPr>
               <w:rFonts w:ascii="Calibri" w:hAnsi="Calibri" w:cs="Calibri"/>
               <w:noProof/>
-              <w:lang w:val="en-GB" w:eastAsia="en-GB"/>
             </w:rPr>
             <w:drawing>
               <wp:inline distT="0" distB="0" distL="0" distR="0" wp14:anchorId="5FAC147E" wp14:editId="5FAC147F">
@@ -3850,6 +3913,7 @@
             <w:br/>
             <w:t xml:space="preserve">Product: </w:t>
           </w:r>
+          <w:proofErr w:type="spellStart"/>
           <w:r>
             <w:rPr>
               <w:b/>
@@ -3864,7 +3928,16 @@
               <w:sz w:val="32"/>
               <w:szCs w:val="32"/>
             </w:rPr>
-            <w:t>Lib Android</w:t>
+            <w:t>Lib</w:t>
+          </w:r>
+          <w:proofErr w:type="spellEnd"/>
+          <w:r>
+            <w:rPr>
+              <w:b/>
+              <w:sz w:val="32"/>
+              <w:szCs w:val="32"/>
+            </w:rPr>
+            <w:t xml:space="preserve"> Android</w:t>
           </w:r>
         </w:p>
       </w:tc>
@@ -3919,7 +3992,6 @@
     <w:r>
       <w:rPr>
         <w:noProof/>
-        <w:lang w:val="en-GB" w:eastAsia="en-GB"/>
       </w:rPr>
       <mc:AlternateContent>
         <mc:Choice Requires="wps">
@@ -6733,6 +6805,17 @@
     <w:unhideWhenUsed/>
     <w:rsid w:val="00FD1899"/>
   </w:style>
+  <w:style w:type="character" w:styleId="FollowedHyperlink">
+    <w:name w:val="FollowedHyperlink"/>
+    <w:basedOn w:val="DefaultParagraphFont"/>
+    <w:semiHidden/>
+    <w:unhideWhenUsed/>
+    <w:rsid w:val="002373B6"/>
+    <w:rPr>
+      <w:color w:val="800080" w:themeColor="followedHyperlink"/>
+      <w:u w:val="single"/>
+    </w:rPr>
+  </w:style>
 </w:styles>
 </file>
 
@@ -7536,7 +7619,7 @@
 </file>
 
 <file path=customXml/itemProps5.xml><?xml version="1.0" encoding="utf-8"?>
-<ds:datastoreItem xmlns:ds="http://schemas.openxmlformats.org/officeDocument/2006/customXml" ds:itemID="{D8353C5D-3315-ED4D-A6CD-59FBEDB614C2}">
+<ds:datastoreItem xmlns:ds="http://schemas.openxmlformats.org/officeDocument/2006/customXml" ds:itemID="{9E5A66AB-F28F-C249-AC66-E68A65942925}">
   <ds:schemaRefs>
     <ds:schemaRef ds:uri="http://schemas.openxmlformats.org/officeDocument/2006/bibliography"/>
   </ds:schemaRefs>

</xml_diff>